<commit_message>
Não sei o que eu fiz
</commit_message>
<xml_diff>
--- a/16- Artefato 16 Dúvidas.docx
+++ b/16- Artefato 16 Dúvidas.docx
@@ -8,18 +8,18 @@
           <w:noProof/>
         </w:rPr>
         <w:drawing>
-          <wp:anchor distT="0" distB="0" distL="114300" distR="114300" simplePos="0" relativeHeight="251660288" behindDoc="1" locked="0" layoutInCell="1" allowOverlap="1" wp14:anchorId="1B0BBD05" wp14:editId="3AA4F022">
+          <wp:anchor distT="0" distB="0" distL="114300" distR="114300" simplePos="0" relativeHeight="251661312" behindDoc="1" locked="0" layoutInCell="1" allowOverlap="1" wp14:anchorId="4497D247" wp14:editId="47AEC9B6">
             <wp:simplePos x="0" y="0"/>
             <wp:positionH relativeFrom="margin">
-              <wp:posOffset>2686050</wp:posOffset>
+              <wp:posOffset>3409315</wp:posOffset>
             </wp:positionH>
             <wp:positionV relativeFrom="paragraph">
-              <wp:posOffset>957580</wp:posOffset>
+              <wp:posOffset>4586605</wp:posOffset>
             </wp:positionV>
-            <wp:extent cx="3486150" cy="5534025"/>
-            <wp:effectExtent l="0" t="0" r="0" b="9525"/>
+            <wp:extent cx="1714500" cy="3162300"/>
+            <wp:effectExtent l="0" t="0" r="0" b="0"/>
             <wp:wrapNone/>
-            <wp:docPr id="3" name="Imagem 3"/>
+            <wp:docPr id="4" name="Imagem 4"/>
             <wp:cNvGraphicFramePr>
               <a:graphicFrameLocks xmlns:a="http://schemas.openxmlformats.org/drawingml/2006/main" noChangeAspect="1"/>
             </wp:cNvGraphicFramePr>
@@ -27,7 +27,7 @@
               <a:graphicData uri="http://schemas.openxmlformats.org/drawingml/2006/picture">
                 <pic:pic xmlns:pic="http://schemas.openxmlformats.org/drawingml/2006/picture">
                   <pic:nvPicPr>
-                    <pic:cNvPr id="0" name="Picture 3"/>
+                    <pic:cNvPr id="0" name="Picture 1"/>
                     <pic:cNvPicPr>
                       <a:picLocks noChangeAspect="1" noChangeArrowheads="1"/>
                     </pic:cNvPicPr>
@@ -48,7 +48,7 @@
                   <pic:spPr bwMode="auto">
                     <a:xfrm>
                       <a:off x="0" y="0"/>
-                      <a:ext cx="3486150" cy="5534025"/>
+                      <a:ext cx="1714500" cy="3162300"/>
                     </a:xfrm>
                     <a:prstGeom prst="rect">
                       <a:avLst/>
@@ -69,18 +69,18 @@
           <w:noProof/>
         </w:rPr>
         <w:drawing>
-          <wp:anchor distT="0" distB="0" distL="114300" distR="114300" simplePos="0" relativeHeight="251658240" behindDoc="1" locked="0" layoutInCell="1" allowOverlap="1" wp14:anchorId="2716174E" wp14:editId="2B3C126B">
+          <wp:anchor distT="0" distB="0" distL="114300" distR="114300" simplePos="0" relativeHeight="251659264" behindDoc="1" locked="0" layoutInCell="1" allowOverlap="1" wp14:anchorId="663EFD8E" wp14:editId="5F19F78F">
             <wp:simplePos x="0" y="0"/>
-            <wp:positionH relativeFrom="column">
-              <wp:posOffset>43815</wp:posOffset>
+            <wp:positionH relativeFrom="margin">
+              <wp:posOffset>-514350</wp:posOffset>
             </wp:positionH>
             <wp:positionV relativeFrom="paragraph">
-              <wp:posOffset>386080</wp:posOffset>
+              <wp:posOffset>3805555</wp:posOffset>
             </wp:positionV>
             <wp:extent cx="1981200" cy="3162300"/>
             <wp:effectExtent l="0" t="0" r="0" b="0"/>
             <wp:wrapNone/>
-            <wp:docPr id="1" name="Imagem 1"/>
+            <wp:docPr id="2" name="Imagem 2"/>
             <wp:cNvGraphicFramePr>
               <a:graphicFrameLocks xmlns:a="http://schemas.openxmlformats.org/drawingml/2006/main" noChangeAspect="1"/>
             </wp:cNvGraphicFramePr>
@@ -88,7 +88,7 @@
               <a:graphicData uri="http://schemas.openxmlformats.org/drawingml/2006/picture">
                 <pic:pic xmlns:pic="http://schemas.openxmlformats.org/drawingml/2006/picture">
                   <pic:nvPicPr>
-                    <pic:cNvPr id="0" name="Picture 1"/>
+                    <pic:cNvPr id="0" name="Picture 2"/>
                     <pic:cNvPicPr>
                       <a:picLocks noChangeAspect="1" noChangeArrowheads="1"/>
                     </pic:cNvPicPr>
@@ -130,18 +130,18 @@
           <w:noProof/>
         </w:rPr>
         <w:drawing>
-          <wp:anchor distT="0" distB="0" distL="114300" distR="114300" simplePos="0" relativeHeight="251659264" behindDoc="1" locked="0" layoutInCell="1" allowOverlap="1" wp14:anchorId="663EFD8E" wp14:editId="3E75B39D">
+          <wp:anchor distT="0" distB="0" distL="114300" distR="114300" simplePos="0" relativeHeight="251660288" behindDoc="1" locked="0" layoutInCell="1" allowOverlap="1" wp14:anchorId="1B0BBD05" wp14:editId="3076AD6B">
             <wp:simplePos x="0" y="0"/>
             <wp:positionH relativeFrom="margin">
-              <wp:align>left</wp:align>
+              <wp:posOffset>2834640</wp:posOffset>
             </wp:positionH>
             <wp:positionV relativeFrom="paragraph">
-              <wp:posOffset>4481830</wp:posOffset>
+              <wp:posOffset>8255</wp:posOffset>
             </wp:positionV>
-            <wp:extent cx="1981200" cy="3162300"/>
-            <wp:effectExtent l="0" t="0" r="0" b="0"/>
+            <wp:extent cx="2686050" cy="4263921"/>
+            <wp:effectExtent l="0" t="0" r="0" b="3810"/>
             <wp:wrapNone/>
-            <wp:docPr id="2" name="Imagem 2"/>
+            <wp:docPr id="3" name="Imagem 3"/>
             <wp:cNvGraphicFramePr>
               <a:graphicFrameLocks xmlns:a="http://schemas.openxmlformats.org/drawingml/2006/main" noChangeAspect="1"/>
             </wp:cNvGraphicFramePr>
@@ -149,13 +149,80 @@
               <a:graphicData uri="http://schemas.openxmlformats.org/drawingml/2006/picture">
                 <pic:pic xmlns:pic="http://schemas.openxmlformats.org/drawingml/2006/picture">
                   <pic:nvPicPr>
-                    <pic:cNvPr id="0" name="Picture 2"/>
+                    <pic:cNvPr id="0" name="Picture 3"/>
                     <pic:cNvPicPr>
                       <a:picLocks noChangeAspect="1" noChangeArrowheads="1"/>
                     </pic:cNvPicPr>
                   </pic:nvPicPr>
                   <pic:blipFill>
                     <a:blip r:embed="rId6">
+                      <a:extLst>
+                        <a:ext uri="{28A0092B-C50C-407E-A947-70E740481C1C}">
+                          <a14:useLocalDpi xmlns:a14="http://schemas.microsoft.com/office/drawing/2010/main" val="0"/>
+                        </a:ext>
+                      </a:extLst>
+                    </a:blip>
+                    <a:srcRect/>
+                    <a:stretch>
+                      <a:fillRect/>
+                    </a:stretch>
+                  </pic:blipFill>
+                  <pic:spPr bwMode="auto">
+                    <a:xfrm>
+                      <a:off x="0" y="0"/>
+                      <a:ext cx="2686050" cy="4263921"/>
+                    </a:xfrm>
+                    <a:prstGeom prst="rect">
+                      <a:avLst/>
+                    </a:prstGeom>
+                    <a:noFill/>
+                    <a:ln>
+                      <a:noFill/>
+                    </a:ln>
+                  </pic:spPr>
+                </pic:pic>
+              </a:graphicData>
+            </a:graphic>
+            <wp14:sizeRelH relativeFrom="margin">
+              <wp14:pctWidth>0</wp14:pctWidth>
+            </wp14:sizeRelH>
+            <wp14:sizeRelV relativeFrom="margin">
+              <wp14:pctHeight>0</wp14:pctHeight>
+            </wp14:sizeRelV>
+          </wp:anchor>
+        </w:drawing>
+      </w:r>
+      <w:r>
+        <w:rPr>
+          <w:noProof/>
+        </w:rPr>
+        <w:drawing>
+          <wp:anchor distT="0" distB="0" distL="114300" distR="114300" simplePos="0" relativeHeight="251658240" behindDoc="1" locked="0" layoutInCell="1" allowOverlap="1" wp14:anchorId="2716174E" wp14:editId="59EAD7FC">
+            <wp:simplePos x="0" y="0"/>
+            <wp:positionH relativeFrom="column">
+              <wp:posOffset>-661035</wp:posOffset>
+            </wp:positionH>
+            <wp:positionV relativeFrom="paragraph">
+              <wp:posOffset>205105</wp:posOffset>
+            </wp:positionV>
+            <wp:extent cx="1981200" cy="3162300"/>
+            <wp:effectExtent l="0" t="0" r="0" b="0"/>
+            <wp:wrapNone/>
+            <wp:docPr id="1" name="Imagem 1"/>
+            <wp:cNvGraphicFramePr>
+              <a:graphicFrameLocks xmlns:a="http://schemas.openxmlformats.org/drawingml/2006/main" noChangeAspect="1"/>
+            </wp:cNvGraphicFramePr>
+            <a:graphic xmlns:a="http://schemas.openxmlformats.org/drawingml/2006/main">
+              <a:graphicData uri="http://schemas.openxmlformats.org/drawingml/2006/picture">
+                <pic:pic xmlns:pic="http://schemas.openxmlformats.org/drawingml/2006/picture">
+                  <pic:nvPicPr>
+                    <pic:cNvPr id="0" name="Picture 1"/>
+                    <pic:cNvPicPr>
+                      <a:picLocks noChangeAspect="1" noChangeArrowheads="1"/>
+                    </pic:cNvPicPr>
+                  </pic:nvPicPr>
+                  <pic:blipFill>
+                    <a:blip r:embed="rId7">
                       <a:extLst>
                         <a:ext uri="{28A0092B-C50C-407E-A947-70E740481C1C}">
                           <a14:useLocalDpi xmlns:a14="http://schemas.microsoft.com/office/drawing/2010/main" val="0"/>
@@ -185,6 +252,18 @@
             </a:graphic>
           </wp:anchor>
         </w:drawing>
+      </w:r>
+      <w:r>
+        <w:rPr>
+          <w:noProof/>
+        </w:rPr>
+        <w:t xml:space="preserve"> </w:t>
+      </w:r>
+      <w:r>
+        <w:rPr>
+          <w:noProof/>
+        </w:rPr>
+        <w:tab/>
       </w:r>
     </w:p>
     <w:sectPr>

</xml_diff>